<commit_message>
Upload Baitap1 lan 2
</commit_message>
<xml_diff>
--- a/NgoHoangNam_23C01033.docx
+++ b/NgoHoangNam_23C01033.docx
@@ -12,15 +12,27 @@
           <w:szCs w:val="24"/>
         </w:rPr>
       </w:pPr>
-      <w:r>
-        <w:rPr>
-          <w:rFonts w:ascii="Times New Roman" w:hAnsi="Times New Roman" w:cs="Times New Roman"/>
-          <w:b/>
-          <w:bCs/>
-          <w:sz w:val="24"/>
-          <w:szCs w:val="24"/>
-        </w:rPr>
-        <w:t xml:space="preserve">Môn : Phương </w:t>
+      <w:proofErr w:type="gramStart"/>
+      <w:r>
+        <w:rPr>
+          <w:rFonts w:ascii="Times New Roman" w:hAnsi="Times New Roman" w:cs="Times New Roman"/>
+          <w:b/>
+          <w:bCs/>
+          <w:sz w:val="24"/>
+          <w:szCs w:val="24"/>
+        </w:rPr>
+        <w:t>Môn :</w:t>
+      </w:r>
+      <w:proofErr w:type="gramEnd"/>
+      <w:r>
+        <w:rPr>
+          <w:rFonts w:ascii="Times New Roman" w:hAnsi="Times New Roman" w:cs="Times New Roman"/>
+          <w:b/>
+          <w:bCs/>
+          <w:sz w:val="24"/>
+          <w:szCs w:val="24"/>
+        </w:rPr>
+        <w:t xml:space="preserve"> Phương </w:t>
       </w:r>
       <w:proofErr w:type="spellStart"/>
       <w:r>
@@ -244,6 +256,7 @@
         <w:t xml:space="preserve"> </w:t>
       </w:r>
       <w:proofErr w:type="spellStart"/>
+      <w:proofErr w:type="gramStart"/>
       <w:r>
         <w:rPr>
           <w:rFonts w:ascii="Times New Roman" w:hAnsi="Times New Roman" w:cs="Times New Roman"/>
@@ -263,7 +276,18 @@
           <w:sz w:val="24"/>
           <w:szCs w:val="24"/>
         </w:rPr>
-        <w:t xml:space="preserve"> : PGS.TS. </w:t>
+        <w:t xml:space="preserve"> :</w:t>
+      </w:r>
+      <w:proofErr w:type="gramEnd"/>
+      <w:r>
+        <w:rPr>
+          <w:rFonts w:ascii="Times New Roman" w:hAnsi="Times New Roman" w:cs="Times New Roman"/>
+          <w:b/>
+          <w:bCs/>
+          <w:sz w:val="24"/>
+          <w:szCs w:val="24"/>
+        </w:rPr>
+        <w:t xml:space="preserve"> PGS.TS. </w:t>
       </w:r>
       <w:proofErr w:type="spellStart"/>
       <w:r>
@@ -311,6 +335,7 @@
         </w:rPr>
       </w:pPr>
       <w:proofErr w:type="spellStart"/>
+      <w:proofErr w:type="gramStart"/>
       <w:r>
         <w:rPr>
           <w:rFonts w:ascii="Times New Roman" w:hAnsi="Times New Roman" w:cs="Times New Roman"/>
@@ -330,7 +355,18 @@
           <w:sz w:val="24"/>
           <w:szCs w:val="24"/>
         </w:rPr>
-        <w:t xml:space="preserve"> : Ngô Hoàng Nam</w:t>
+        <w:t xml:space="preserve"> :</w:t>
+      </w:r>
+      <w:proofErr w:type="gramEnd"/>
+      <w:r>
+        <w:rPr>
+          <w:rFonts w:ascii="Times New Roman" w:hAnsi="Times New Roman" w:cs="Times New Roman"/>
+          <w:b/>
+          <w:bCs/>
+          <w:sz w:val="24"/>
+          <w:szCs w:val="24"/>
+        </w:rPr>
+        <w:t xml:space="preserve"> Ngô Hoàng Nam</w:t>
       </w:r>
     </w:p>
     <w:p>
@@ -343,15 +379,27 @@
           <w:szCs w:val="24"/>
         </w:rPr>
       </w:pPr>
-      <w:r>
-        <w:rPr>
-          <w:rFonts w:ascii="Times New Roman" w:hAnsi="Times New Roman" w:cs="Times New Roman"/>
-          <w:b/>
-          <w:bCs/>
-          <w:sz w:val="24"/>
-          <w:szCs w:val="24"/>
-        </w:rPr>
-        <w:t>MSHV : 23C01033</w:t>
+      <w:proofErr w:type="gramStart"/>
+      <w:r>
+        <w:rPr>
+          <w:rFonts w:ascii="Times New Roman" w:hAnsi="Times New Roman" w:cs="Times New Roman"/>
+          <w:b/>
+          <w:bCs/>
+          <w:sz w:val="24"/>
+          <w:szCs w:val="24"/>
+        </w:rPr>
+        <w:t>MSHV :</w:t>
+      </w:r>
+      <w:proofErr w:type="gramEnd"/>
+      <w:r>
+        <w:rPr>
+          <w:rFonts w:ascii="Times New Roman" w:hAnsi="Times New Roman" w:cs="Times New Roman"/>
+          <w:b/>
+          <w:bCs/>
+          <w:sz w:val="24"/>
+          <w:szCs w:val="24"/>
+        </w:rPr>
+        <w:t xml:space="preserve"> 23C01033</w:t>
       </w:r>
     </w:p>
     <w:p>
@@ -367,6 +415,7 @@
     </w:p>
     <w:p>
       <w:pPr>
+        <w:ind w:left="720"/>
         <w:rPr>
           <w:rFonts w:ascii="Times New Roman" w:hAnsi="Times New Roman" w:cs="Times New Roman"/>
           <w:b/>
@@ -860,6 +909,7 @@
         <w:t xml:space="preserve"> khoa </w:t>
       </w:r>
       <w:proofErr w:type="spellStart"/>
+      <w:proofErr w:type="gramStart"/>
       <w:r>
         <w:rPr>
           <w:rFonts w:ascii="Times New Roman" w:hAnsi="Times New Roman" w:cs="Times New Roman"/>
@@ -881,9 +931,11 @@
         </w:rPr>
         <w:t xml:space="preserve"> ?</w:t>
       </w:r>
+      <w:proofErr w:type="gramEnd"/>
     </w:p>
     <w:p>
       <w:pPr>
+        <w:ind w:left="720"/>
         <w:rPr>
           <w:rFonts w:ascii="Times New Roman" w:hAnsi="Times New Roman" w:cs="Times New Roman"/>
           <w:b/>
@@ -895,6 +947,7 @@
     </w:p>
     <w:p>
       <w:pPr>
+        <w:ind w:left="720"/>
         <w:rPr>
           <w:rFonts w:ascii="Times New Roman" w:hAnsi="Times New Roman" w:cs="Times New Roman"/>
           <w:b/>
@@ -904,6 +957,7 @@
         </w:rPr>
       </w:pPr>
       <w:proofErr w:type="spellStart"/>
+      <w:proofErr w:type="gramStart"/>
       <w:r>
         <w:rPr>
           <w:rFonts w:ascii="Times New Roman" w:hAnsi="Times New Roman" w:cs="Times New Roman"/>
@@ -915,6 +969,7 @@
         <w:t>a.Thuật</w:t>
       </w:r>
       <w:proofErr w:type="spellEnd"/>
+      <w:proofErr w:type="gramEnd"/>
       <w:r>
         <w:rPr>
           <w:rFonts w:ascii="Times New Roman" w:hAnsi="Times New Roman" w:cs="Times New Roman"/>
@@ -981,19 +1036,10 @@
         <w:t>dụng</w:t>
       </w:r>
       <w:proofErr w:type="spellEnd"/>
-      <w:r>
-        <w:rPr>
-          <w:rFonts w:ascii="Times New Roman" w:hAnsi="Times New Roman" w:cs="Times New Roman"/>
-          <w:b/>
-          <w:bCs/>
-          <w:sz w:val="24"/>
-          <w:szCs w:val="24"/>
-        </w:rPr>
-        <w:t>:</w:t>
-      </w:r>
     </w:p>
     <w:p>
       <w:pPr>
+        <w:ind w:left="720"/>
         <w:rPr>
           <w:rFonts w:ascii="Times New Roman" w:hAnsi="Times New Roman" w:cs="Times New Roman"/>
           <w:sz w:val="24"/>
@@ -1080,13 +1126,23 @@
         </w:rPr>
         <w:t xml:space="preserve"> Google Vision </w:t>
       </w:r>
-      <w:r>
-        <w:rPr>
-          <w:rFonts w:ascii="Times New Roman" w:hAnsi="Times New Roman" w:cs="Times New Roman"/>
-          <w:sz w:val="24"/>
-          <w:szCs w:val="24"/>
-        </w:rPr>
-        <w:t xml:space="preserve">OCR . Một </w:t>
+      <w:proofErr w:type="gramStart"/>
+      <w:r>
+        <w:rPr>
+          <w:rFonts w:ascii="Times New Roman" w:hAnsi="Times New Roman" w:cs="Times New Roman"/>
+          <w:sz w:val="24"/>
+          <w:szCs w:val="24"/>
+        </w:rPr>
+        <w:t>OCR .</w:t>
+      </w:r>
+      <w:proofErr w:type="gramEnd"/>
+      <w:r>
+        <w:rPr>
+          <w:rFonts w:ascii="Times New Roman" w:hAnsi="Times New Roman" w:cs="Times New Roman"/>
+          <w:sz w:val="24"/>
+          <w:szCs w:val="24"/>
+        </w:rPr>
+        <w:t xml:space="preserve"> Một </w:t>
       </w:r>
       <w:proofErr w:type="spellStart"/>
       <w:r>
@@ -1315,8 +1371,11 @@
     </w:p>
     <w:p>
       <w:pPr>
-        <w:rPr>
-          <w:rFonts w:ascii="Times New Roman" w:hAnsi="Times New Roman" w:cs="Times New Roman"/>
+        <w:ind w:left="720"/>
+        <w:rPr>
+          <w:rFonts w:ascii="Times New Roman" w:hAnsi="Times New Roman" w:cs="Times New Roman"/>
+          <w:i/>
+          <w:iCs/>
           <w:sz w:val="24"/>
           <w:szCs w:val="24"/>
         </w:rPr>
@@ -1328,20 +1387,33 @@
           <w:szCs w:val="24"/>
         </w:rPr>
         <w:tab/>
+      </w:r>
+      <w:r>
+        <w:rPr>
+          <w:rFonts w:ascii="Times New Roman" w:hAnsi="Times New Roman" w:cs="Times New Roman"/>
+          <w:i/>
+          <w:iCs/>
+          <w:sz w:val="24"/>
+          <w:szCs w:val="24"/>
+        </w:rPr>
         <w:t>Link</w:t>
       </w:r>
       <w:r>
         <w:rPr>
           <w:rFonts w:ascii="Times New Roman" w:hAnsi="Times New Roman" w:cs="Times New Roman"/>
-          <w:sz w:val="24"/>
-          <w:szCs w:val="24"/>
-        </w:rPr>
-        <w:t xml:space="preserve"> </w:t>
-      </w:r>
-      <w:proofErr w:type="spellStart"/>
-      <w:r>
-        <w:rPr>
-          <w:rFonts w:ascii="Times New Roman" w:hAnsi="Times New Roman" w:cs="Times New Roman"/>
+          <w:i/>
+          <w:iCs/>
+          <w:sz w:val="24"/>
+          <w:szCs w:val="24"/>
+        </w:rPr>
+        <w:t xml:space="preserve"> </w:t>
+      </w:r>
+      <w:proofErr w:type="spellStart"/>
+      <w:r>
+        <w:rPr>
+          <w:rFonts w:ascii="Times New Roman" w:hAnsi="Times New Roman" w:cs="Times New Roman"/>
+          <w:i/>
+          <w:iCs/>
           <w:sz w:val="24"/>
           <w:szCs w:val="24"/>
         </w:rPr>
@@ -1351,15 +1423,20 @@
       <w:r>
         <w:rPr>
           <w:rFonts w:ascii="Times New Roman" w:hAnsi="Times New Roman" w:cs="Times New Roman"/>
-          <w:sz w:val="24"/>
-          <w:szCs w:val="24"/>
-        </w:rPr>
-        <w:t xml:space="preserve"> </w:t>
-      </w:r>
-      <w:proofErr w:type="spellStart"/>
-      <w:r>
-        <w:rPr>
-          <w:rFonts w:ascii="Times New Roman" w:hAnsi="Times New Roman" w:cs="Times New Roman"/>
+          <w:i/>
+          <w:iCs/>
+          <w:sz w:val="24"/>
+          <w:szCs w:val="24"/>
+        </w:rPr>
+        <w:t xml:space="preserve"> </w:t>
+      </w:r>
+      <w:proofErr w:type="spellStart"/>
+      <w:proofErr w:type="gramStart"/>
+      <w:r>
+        <w:rPr>
+          <w:rFonts w:ascii="Times New Roman" w:hAnsi="Times New Roman" w:cs="Times New Roman"/>
+          <w:i/>
+          <w:iCs/>
           <w:sz w:val="24"/>
           <w:szCs w:val="24"/>
         </w:rPr>
@@ -1369,25 +1446,63 @@
       <w:r>
         <w:rPr>
           <w:rFonts w:ascii="Times New Roman" w:hAnsi="Times New Roman" w:cs="Times New Roman"/>
-          <w:sz w:val="24"/>
-          <w:szCs w:val="24"/>
-        </w:rPr>
-        <w:t xml:space="preserve"> : </w:t>
+          <w:i/>
+          <w:iCs/>
+          <w:sz w:val="24"/>
+          <w:szCs w:val="24"/>
+        </w:rPr>
+        <w:t xml:space="preserve"> :</w:t>
+      </w:r>
+      <w:proofErr w:type="gramEnd"/>
+      <w:r>
+        <w:rPr>
+          <w:rFonts w:ascii="Times New Roman" w:hAnsi="Times New Roman" w:cs="Times New Roman"/>
+          <w:i/>
+          <w:iCs/>
+          <w:sz w:val="24"/>
+          <w:szCs w:val="24"/>
+        </w:rPr>
+        <w:t xml:space="preserve"> </w:t>
       </w:r>
       <w:hyperlink r:id="rId5" w:history="1">
         <w:r>
           <w:rPr>
             <w:rStyle w:val="Hyperlink"/>
             <w:rFonts w:ascii="Times New Roman" w:hAnsi="Times New Roman" w:cs="Times New Roman"/>
+            <w:i/>
+            <w:iCs/>
             <w:sz w:val="24"/>
             <w:szCs w:val="24"/>
           </w:rPr>
-          <w:t>https://cloud.google.com/vision/docs/ocr</w:t>
+          <w:t>https://cloud.google.c</w:t>
+        </w:r>
+        <w:r>
+          <w:rPr>
+            <w:rStyle w:val="Hyperlink"/>
+            <w:rFonts w:ascii="Times New Roman" w:hAnsi="Times New Roman" w:cs="Times New Roman"/>
+            <w:i/>
+            <w:iCs/>
+            <w:sz w:val="24"/>
+            <w:szCs w:val="24"/>
+          </w:rPr>
+          <w:t>o</w:t>
+        </w:r>
+        <w:r>
+          <w:rPr>
+            <w:rStyle w:val="Hyperlink"/>
+            <w:rFonts w:ascii="Times New Roman" w:hAnsi="Times New Roman" w:cs="Times New Roman"/>
+            <w:i/>
+            <w:iCs/>
+            <w:sz w:val="24"/>
+            <w:szCs w:val="24"/>
+          </w:rPr>
+          <w:t>m/vision/docs/ocr</w:t>
         </w:r>
       </w:hyperlink>
     </w:p>
     <w:p>
       <w:pPr>
+        <w:ind w:left="720"/>
         <w:rPr>
           <w:rFonts w:ascii="Times New Roman" w:hAnsi="Times New Roman" w:cs="Times New Roman"/>
           <w:b/>
@@ -1397,6 +1512,7 @@
         </w:rPr>
       </w:pPr>
       <w:proofErr w:type="spellStart"/>
+      <w:proofErr w:type="gramStart"/>
       <w:r>
         <w:rPr>
           <w:rFonts w:ascii="Times New Roman" w:hAnsi="Times New Roman" w:cs="Times New Roman"/>
@@ -1408,6 +1524,7 @@
         <w:t>b.Giả</w:t>
       </w:r>
       <w:proofErr w:type="spellEnd"/>
+      <w:proofErr w:type="gramEnd"/>
       <w:r>
         <w:rPr>
           <w:rFonts w:ascii="Times New Roman" w:hAnsi="Times New Roman" w:cs="Times New Roman"/>
@@ -1430,19 +1547,10 @@
         <w:t>thuyết</w:t>
       </w:r>
       <w:proofErr w:type="spellEnd"/>
-      <w:r>
-        <w:rPr>
-          <w:rFonts w:ascii="Times New Roman" w:hAnsi="Times New Roman" w:cs="Times New Roman"/>
-          <w:b/>
-          <w:bCs/>
-          <w:sz w:val="24"/>
-          <w:szCs w:val="24"/>
-        </w:rPr>
-        <w:t>:</w:t>
-      </w:r>
     </w:p>
     <w:p>
       <w:pPr>
+        <w:ind w:left="720"/>
         <w:rPr>
           <w:rFonts w:ascii="Times New Roman" w:hAnsi="Times New Roman" w:cs="Times New Roman"/>
           <w:sz w:val="24"/>
@@ -1704,6 +1812,7 @@
     </w:p>
     <w:p>
       <w:pPr>
+        <w:ind w:left="720"/>
         <w:rPr>
           <w:rFonts w:ascii="Times New Roman" w:hAnsi="Times New Roman" w:cs="Times New Roman"/>
           <w:b/>
@@ -1812,19 +1921,10 @@
         <w:t>thuyết</w:t>
       </w:r>
       <w:proofErr w:type="spellEnd"/>
-      <w:r>
-        <w:rPr>
-          <w:rFonts w:ascii="Times New Roman" w:hAnsi="Times New Roman" w:cs="Times New Roman"/>
-          <w:b/>
-          <w:bCs/>
-          <w:sz w:val="24"/>
-          <w:szCs w:val="24"/>
-        </w:rPr>
-        <w:t>:</w:t>
-      </w:r>
     </w:p>
     <w:p>
       <w:pPr>
+        <w:ind w:left="720"/>
         <w:rPr>
           <w:rFonts w:ascii="Times New Roman" w:hAnsi="Times New Roman" w:cs="Times New Roman"/>
           <w:sz w:val="24"/>
@@ -2063,6 +2163,7 @@
         </w:rPr>
         <w:t>’</w:t>
       </w:r>
+      <w:proofErr w:type="gramStart"/>
       <w:r>
         <w:rPr>
           <w:rFonts w:ascii="Times New Roman" w:hAnsi="Times New Roman" w:cs="Times New Roman"/>
@@ -2077,7 +2178,16 @@
           <w:sz w:val="24"/>
           <w:szCs w:val="24"/>
         </w:rPr>
-        <w:t xml:space="preserve"> ’ </w:t>
+        <w:t xml:space="preserve"> ’</w:t>
+      </w:r>
+      <w:proofErr w:type="gramEnd"/>
+      <w:r>
+        <w:rPr>
+          <w:rFonts w:ascii="Times New Roman" w:hAnsi="Times New Roman" w:cs="Times New Roman"/>
+          <w:sz w:val="24"/>
+          <w:szCs w:val="24"/>
+        </w:rPr>
+        <w:t xml:space="preserve"> </w:t>
       </w:r>
       <w:r>
         <w:rPr>
@@ -2770,6 +2880,7 @@
     </w:p>
     <w:p>
       <w:pPr>
+        <w:ind w:left="720"/>
         <w:rPr>
           <w:rFonts w:ascii="Times New Roman" w:hAnsi="Times New Roman" w:cs="Times New Roman"/>
           <w:sz w:val="24"/>
@@ -3545,6 +3656,7 @@
     </w:p>
     <w:p>
       <w:pPr>
+        <w:ind w:left="720"/>
         <w:rPr>
           <w:rFonts w:ascii="Times New Roman" w:hAnsi="Times New Roman" w:cs="Times New Roman"/>
           <w:sz w:val="24"/>
@@ -3869,7 +3981,7 @@
     </w:p>
     <w:p>
       <w:pPr>
-        <w:ind w:left="2880" w:firstLine="720"/>
+        <w:ind w:left="3600" w:firstLine="720"/>
         <w:rPr>
           <w:rFonts w:ascii="Times New Roman" w:hAnsi="Times New Roman" w:cs="Times New Roman"/>
           <w:i/>
@@ -3889,6 +4001,7 @@
         <w:t>g(</w:t>
       </w:r>
       <w:proofErr w:type="spellStart"/>
+      <w:proofErr w:type="gramStart"/>
       <w:r>
         <w:rPr>
           <w:rFonts w:ascii="Times New Roman" w:hAnsi="Times New Roman" w:cs="Times New Roman"/>
@@ -3900,6 +4013,7 @@
         <w:t>x,y</w:t>
       </w:r>
       <w:proofErr w:type="spellEnd"/>
+      <w:proofErr w:type="gramEnd"/>
       <w:r>
         <w:rPr>
           <w:rFonts w:ascii="Times New Roman" w:hAnsi="Times New Roman" w:cs="Times New Roman"/>
@@ -3971,9 +4085,9 @@
         </w:numPr>
         <w:tabs>
           <w:tab w:val="clear" w:pos="720"/>
-          <w:tab w:val="num" w:pos="2160"/>
+          <w:tab w:val="num" w:pos="2880"/>
         </w:tabs>
-        <w:ind w:left="2160"/>
+        <w:ind w:left="2880"/>
         <w:rPr>
           <w:rFonts w:ascii="Times New Roman" w:hAnsi="Times New Roman" w:cs="Times New Roman"/>
           <w:i/>
@@ -4101,9 +4215,9 @@
         </w:numPr>
         <w:tabs>
           <w:tab w:val="clear" w:pos="720"/>
-          <w:tab w:val="num" w:pos="2160"/>
+          <w:tab w:val="num" w:pos="2880"/>
         </w:tabs>
-        <w:ind w:left="2160"/>
+        <w:ind w:left="2880"/>
         <w:rPr>
           <w:rFonts w:ascii="Times New Roman" w:hAnsi="Times New Roman" w:cs="Times New Roman"/>
           <w:i/>
@@ -4125,6 +4239,7 @@
         <w:t>f(</w:t>
       </w:r>
       <w:proofErr w:type="spellStart"/>
+      <w:proofErr w:type="gramStart"/>
       <w:r>
         <w:rPr>
           <w:rFonts w:ascii="Times New Roman" w:hAnsi="Times New Roman" w:cs="Times New Roman"/>
@@ -4138,6 +4253,7 @@
         <w:t>x,y</w:t>
       </w:r>
       <w:proofErr w:type="spellEnd"/>
+      <w:proofErr w:type="gramEnd"/>
       <w:r>
         <w:rPr>
           <w:rFonts w:ascii="Times New Roman" w:hAnsi="Times New Roman" w:cs="Times New Roman"/>
@@ -4411,9 +4527,9 @@
         </w:numPr>
         <w:tabs>
           <w:tab w:val="clear" w:pos="720"/>
-          <w:tab w:val="num" w:pos="2160"/>
+          <w:tab w:val="num" w:pos="2880"/>
         </w:tabs>
-        <w:ind w:left="2160"/>
+        <w:ind w:left="2880"/>
         <w:rPr>
           <w:rFonts w:ascii="Times New Roman" w:hAnsi="Times New Roman" w:cs="Times New Roman"/>
           <w:sz w:val="20"/>
@@ -4433,6 +4549,7 @@
         <w:t>g(</w:t>
       </w:r>
       <w:proofErr w:type="spellStart"/>
+      <w:proofErr w:type="gramStart"/>
       <w:r>
         <w:rPr>
           <w:rFonts w:ascii="Times New Roman" w:hAnsi="Times New Roman" w:cs="Times New Roman"/>
@@ -4446,6 +4563,7 @@
         <w:t>x,y</w:t>
       </w:r>
       <w:proofErr w:type="spellEnd"/>
+      <w:proofErr w:type="gramEnd"/>
       <w:r>
         <w:rPr>
           <w:rFonts w:ascii="Times New Roman" w:hAnsi="Times New Roman" w:cs="Times New Roman"/>
@@ -4815,6 +4933,7 @@
     </w:p>
     <w:p>
       <w:pPr>
+        <w:ind w:left="720"/>
         <w:rPr>
           <w:rFonts w:ascii="Times New Roman" w:hAnsi="Times New Roman" w:cs="Times New Roman"/>
           <w:sz w:val="24"/>
@@ -5084,6 +5203,7 @@
     </w:p>
     <w:p>
       <w:pPr>
+        <w:ind w:left="720"/>
         <w:rPr>
           <w:rFonts w:ascii="Times New Roman" w:hAnsi="Times New Roman" w:cs="Times New Roman"/>
           <w:sz w:val="24"/>
@@ -5605,6 +5725,7 @@
     </w:p>
     <w:p>
       <w:pPr>
+        <w:ind w:left="720"/>
         <w:rPr>
           <w:rFonts w:ascii="Times New Roman" w:hAnsi="Times New Roman" w:cs="Times New Roman"/>
           <w:sz w:val="24"/>
@@ -6024,6 +6145,7 @@
         <w:t xml:space="preserve"> </w:t>
       </w:r>
       <w:proofErr w:type="spellStart"/>
+      <w:proofErr w:type="gramStart"/>
       <w:r>
         <w:rPr>
           <w:rFonts w:ascii="Times New Roman" w:hAnsi="Times New Roman" w:cs="Times New Roman"/>
@@ -6039,25 +6161,58 @@
           <w:sz w:val="24"/>
           <w:szCs w:val="24"/>
         </w:rPr>
-        <w:t xml:space="preserve"> : </w:t>
-      </w:r>
-      <w:proofErr w:type="spellStart"/>
-      <w:r>
-        <w:rPr>
-          <w:rFonts w:ascii="Times New Roman" w:hAnsi="Times New Roman" w:cs="Times New Roman"/>
-          <w:sz w:val="24"/>
-          <w:szCs w:val="24"/>
-        </w:rPr>
-        <w:t>pandas,opencv,google</w:t>
-      </w:r>
-      <w:proofErr w:type="spellEnd"/>
-      <w:r>
-        <w:rPr>
-          <w:rFonts w:ascii="Times New Roman" w:hAnsi="Times New Roman" w:cs="Times New Roman"/>
-          <w:sz w:val="24"/>
-          <w:szCs w:val="24"/>
-        </w:rPr>
-        <w:t xml:space="preserve"> vision </w:t>
+        <w:t xml:space="preserve"> :</w:t>
+      </w:r>
+      <w:proofErr w:type="gramEnd"/>
+      <w:r>
+        <w:rPr>
+          <w:rFonts w:ascii="Times New Roman" w:hAnsi="Times New Roman" w:cs="Times New Roman"/>
+          <w:sz w:val="24"/>
+          <w:szCs w:val="24"/>
+        </w:rPr>
+        <w:t xml:space="preserve"> pandas,</w:t>
+      </w:r>
+      <w:r>
+        <w:rPr>
+          <w:rFonts w:ascii="Times New Roman" w:hAnsi="Times New Roman" w:cs="Times New Roman"/>
+          <w:sz w:val="24"/>
+          <w:szCs w:val="24"/>
+        </w:rPr>
+        <w:t xml:space="preserve"> </w:t>
+      </w:r>
+      <w:proofErr w:type="spellStart"/>
+      <w:r>
+        <w:rPr>
+          <w:rFonts w:ascii="Times New Roman" w:hAnsi="Times New Roman" w:cs="Times New Roman"/>
+          <w:sz w:val="24"/>
+          <w:szCs w:val="24"/>
+        </w:rPr>
+        <w:t>opencv</w:t>
+      </w:r>
+      <w:proofErr w:type="spellEnd"/>
+      <w:r>
+        <w:rPr>
+          <w:rFonts w:ascii="Times New Roman" w:hAnsi="Times New Roman" w:cs="Times New Roman"/>
+          <w:sz w:val="24"/>
+          <w:szCs w:val="24"/>
+        </w:rPr>
+        <w:t>,</w:t>
+      </w:r>
+      <w:r>
+        <w:rPr>
+          <w:rFonts w:ascii="Times New Roman" w:hAnsi="Times New Roman" w:cs="Times New Roman"/>
+          <w:sz w:val="24"/>
+          <w:szCs w:val="24"/>
+        </w:rPr>
+        <w:t xml:space="preserve"> </w:t>
+      </w:r>
+      <w:r>
+        <w:rPr>
+          <w:rFonts w:ascii="Times New Roman" w:hAnsi="Times New Roman" w:cs="Times New Roman"/>
+          <w:sz w:val="24"/>
+          <w:szCs w:val="24"/>
+        </w:rPr>
+        <w:t xml:space="preserve">google vision </w:t>
       </w:r>
       <w:proofErr w:type="spellStart"/>
       <w:r>
@@ -6080,8 +6235,11 @@
     </w:p>
     <w:p>
       <w:pPr>
-        <w:rPr>
-          <w:rFonts w:ascii="Times New Roman" w:hAnsi="Times New Roman" w:cs="Times New Roman"/>
+        <w:ind w:left="720"/>
+        <w:rPr>
+          <w:rFonts w:ascii="Times New Roman" w:hAnsi="Times New Roman" w:cs="Times New Roman"/>
+          <w:i/>
+          <w:iCs/>
           <w:sz w:val="24"/>
           <w:szCs w:val="24"/>
         </w:rPr>
@@ -6093,28 +6251,1357 @@
           <w:szCs w:val="24"/>
         </w:rPr>
         <w:tab/>
-        <w:t xml:space="preserve">Link code : </w:t>
-      </w:r>
+      </w:r>
+      <w:r>
+        <w:rPr>
+          <w:rFonts w:ascii="Times New Roman" w:hAnsi="Times New Roman" w:cs="Times New Roman"/>
+          <w:i/>
+          <w:iCs/>
+          <w:sz w:val="24"/>
+          <w:szCs w:val="24"/>
+        </w:rPr>
+        <w:t xml:space="preserve">Link </w:t>
+      </w:r>
+      <w:proofErr w:type="gramStart"/>
+      <w:r>
+        <w:rPr>
+          <w:rFonts w:ascii="Times New Roman" w:hAnsi="Times New Roman" w:cs="Times New Roman"/>
+          <w:i/>
+          <w:iCs/>
+          <w:sz w:val="24"/>
+          <w:szCs w:val="24"/>
+        </w:rPr>
+        <w:t>code</w:t>
+      </w:r>
+      <w:r>
+        <w:rPr>
+          <w:rFonts w:ascii="Times New Roman" w:hAnsi="Times New Roman" w:cs="Times New Roman"/>
+          <w:i/>
+          <w:iCs/>
+          <w:sz w:val="24"/>
+          <w:szCs w:val="24"/>
+        </w:rPr>
+        <w:t xml:space="preserve"> </w:t>
+      </w:r>
+      <w:r>
+        <w:rPr>
+          <w:rFonts w:ascii="Times New Roman" w:hAnsi="Times New Roman" w:cs="Times New Roman"/>
+          <w:i/>
+          <w:iCs/>
+          <w:sz w:val="24"/>
+          <w:szCs w:val="24"/>
+        </w:rPr>
+        <w:t>:</w:t>
+      </w:r>
+      <w:proofErr w:type="gramEnd"/>
+      <w:r>
+        <w:rPr>
+          <w:rFonts w:ascii="Times New Roman" w:hAnsi="Times New Roman" w:cs="Times New Roman"/>
+          <w:i/>
+          <w:iCs/>
+          <w:sz w:val="24"/>
+          <w:szCs w:val="24"/>
+        </w:rPr>
+        <w:t xml:space="preserve"> </w:t>
+      </w:r>
+      <w:hyperlink r:id="rId6" w:history="1">
+        <w:r>
+          <w:rPr>
+            <w:rStyle w:val="Hyperlink"/>
+            <w:rFonts w:ascii="Times New Roman" w:hAnsi="Times New Roman" w:cs="Times New Roman"/>
+            <w:i/>
+            <w:iCs/>
+            <w:sz w:val="24"/>
+            <w:szCs w:val="24"/>
+          </w:rPr>
+          <w:t>https</w:t>
+        </w:r>
+        <w:r>
+          <w:rPr>
+            <w:rStyle w:val="Hyperlink"/>
+            <w:rFonts w:ascii="Times New Roman" w:hAnsi="Times New Roman" w:cs="Times New Roman"/>
+            <w:i/>
+            <w:iCs/>
+            <w:sz w:val="24"/>
+            <w:szCs w:val="24"/>
+          </w:rPr>
+          <w:t>:</w:t>
+        </w:r>
+        <w:r>
+          <w:rPr>
+            <w:rStyle w:val="Hyperlink"/>
+            <w:rFonts w:ascii="Times New Roman" w:hAnsi="Times New Roman" w:cs="Times New Roman"/>
+            <w:i/>
+            <w:iCs/>
+            <w:sz w:val="24"/>
+            <w:szCs w:val="24"/>
+          </w:rPr>
+          <w:t>//g</w:t>
+        </w:r>
+        <w:r>
+          <w:rPr>
+            <w:rStyle w:val="Hyperlink"/>
+            <w:rFonts w:ascii="Times New Roman" w:hAnsi="Times New Roman" w:cs="Times New Roman"/>
+            <w:i/>
+            <w:iCs/>
+            <w:sz w:val="24"/>
+            <w:szCs w:val="24"/>
+          </w:rPr>
+          <w:t>i</w:t>
+        </w:r>
+        <w:r>
+          <w:rPr>
+            <w:rStyle w:val="Hyperlink"/>
+            <w:rFonts w:ascii="Times New Roman" w:hAnsi="Times New Roman" w:cs="Times New Roman"/>
+            <w:i/>
+            <w:iCs/>
+            <w:sz w:val="24"/>
+            <w:szCs w:val="24"/>
+          </w:rPr>
+          <w:t>thub.com/ngohoangnam28101995/PPNCKH_Baitap1</w:t>
+        </w:r>
+      </w:hyperlink>
     </w:p>
     <w:p>
       <w:pPr>
-        <w:rPr>
-          <w:rFonts w:ascii="Times New Roman" w:hAnsi="Times New Roman" w:cs="Times New Roman"/>
+        <w:ind w:left="720"/>
+        <w:rPr>
+          <w:rFonts w:ascii="Times New Roman" w:hAnsi="Times New Roman" w:cs="Times New Roman"/>
+          <w:b/>
+          <w:bCs/>
+          <w:sz w:val="24"/>
+          <w:szCs w:val="24"/>
+        </w:rPr>
+      </w:pPr>
+      <w:proofErr w:type="spellStart"/>
+      <w:r>
+        <w:rPr>
+          <w:rFonts w:ascii="Times New Roman" w:hAnsi="Times New Roman" w:cs="Times New Roman"/>
+          <w:b/>
+          <w:bCs/>
+          <w:sz w:val="24"/>
+          <w:szCs w:val="24"/>
+        </w:rPr>
+        <w:lastRenderedPageBreak/>
+        <w:t>d.Kết</w:t>
+      </w:r>
+      <w:proofErr w:type="spellEnd"/>
+      <w:r>
+        <w:rPr>
+          <w:rFonts w:ascii="Times New Roman" w:hAnsi="Times New Roman" w:cs="Times New Roman"/>
+          <w:b/>
+          <w:bCs/>
+          <w:sz w:val="24"/>
+          <w:szCs w:val="24"/>
+        </w:rPr>
+        <w:t xml:space="preserve"> </w:t>
+      </w:r>
+      <w:proofErr w:type="spellStart"/>
+      <w:r>
+        <w:rPr>
+          <w:rFonts w:ascii="Times New Roman" w:hAnsi="Times New Roman" w:cs="Times New Roman"/>
+          <w:b/>
+          <w:bCs/>
+          <w:sz w:val="24"/>
+          <w:szCs w:val="24"/>
+        </w:rPr>
+        <w:t>quả</w:t>
+      </w:r>
+      <w:proofErr w:type="spellEnd"/>
+    </w:p>
+    <w:p>
+      <w:pPr>
+        <w:rPr>
+          <w:rFonts w:ascii="Times New Roman" w:hAnsi="Times New Roman" w:cs="Times New Roman"/>
+          <w:sz w:val="24"/>
+          <w:szCs w:val="24"/>
+        </w:rPr>
+      </w:pPr>
+      <w:r>
+        <w:rPr>
+          <w:rFonts w:ascii="Times New Roman" w:hAnsi="Times New Roman" w:cs="Times New Roman"/>
+          <w:b/>
+          <w:bCs/>
+          <w:sz w:val="24"/>
+          <w:szCs w:val="24"/>
+        </w:rPr>
+        <w:tab/>
+      </w:r>
+      <w:r>
+        <w:rPr>
+          <w:rFonts w:ascii="Times New Roman" w:hAnsi="Times New Roman" w:cs="Times New Roman"/>
+          <w:sz w:val="24"/>
+          <w:szCs w:val="24"/>
+        </w:rPr>
+        <w:t xml:space="preserve">Một </w:t>
+      </w:r>
+      <w:proofErr w:type="spellStart"/>
+      <w:r>
+        <w:rPr>
+          <w:rFonts w:ascii="Times New Roman" w:hAnsi="Times New Roman" w:cs="Times New Roman"/>
+          <w:sz w:val="24"/>
+          <w:szCs w:val="24"/>
+        </w:rPr>
+        <w:t>số</w:t>
+      </w:r>
+      <w:proofErr w:type="spellEnd"/>
+      <w:r>
+        <w:rPr>
+          <w:rFonts w:ascii="Times New Roman" w:hAnsi="Times New Roman" w:cs="Times New Roman"/>
+          <w:sz w:val="24"/>
+          <w:szCs w:val="24"/>
+        </w:rPr>
+        <w:t xml:space="preserve"> </w:t>
+      </w:r>
+      <w:proofErr w:type="spellStart"/>
+      <w:r>
+        <w:rPr>
+          <w:rFonts w:ascii="Times New Roman" w:hAnsi="Times New Roman" w:cs="Times New Roman"/>
+          <w:sz w:val="24"/>
+          <w:szCs w:val="24"/>
+        </w:rPr>
+        <w:t>hình</w:t>
+      </w:r>
+      <w:proofErr w:type="spellEnd"/>
+      <w:r>
+        <w:rPr>
+          <w:rFonts w:ascii="Times New Roman" w:hAnsi="Times New Roman" w:cs="Times New Roman"/>
+          <w:sz w:val="24"/>
+          <w:szCs w:val="24"/>
+        </w:rPr>
+        <w:t xml:space="preserve"> </w:t>
+      </w:r>
+      <w:proofErr w:type="spellStart"/>
+      <w:proofErr w:type="gramStart"/>
+      <w:r>
+        <w:rPr>
+          <w:rFonts w:ascii="Times New Roman" w:hAnsi="Times New Roman" w:cs="Times New Roman"/>
+          <w:sz w:val="24"/>
+          <w:szCs w:val="24"/>
+        </w:rPr>
+        <w:t>ảnh</w:t>
+      </w:r>
+      <w:proofErr w:type="spellEnd"/>
+      <w:r>
+        <w:rPr>
+          <w:rFonts w:ascii="Times New Roman" w:hAnsi="Times New Roman" w:cs="Times New Roman"/>
+          <w:sz w:val="24"/>
+          <w:szCs w:val="24"/>
+        </w:rPr>
+        <w:t xml:space="preserve"> :</w:t>
+      </w:r>
+      <w:proofErr w:type="gramEnd"/>
+    </w:p>
+    <w:p>
+      <w:pPr>
+        <w:pStyle w:val="ListParagraph"/>
+        <w:numPr>
+          <w:ilvl w:val="0"/>
+          <w:numId w:val="1"/>
+        </w:numPr>
+        <w:rPr>
+          <w:rFonts w:ascii="Times New Roman" w:hAnsi="Times New Roman" w:cs="Times New Roman"/>
+          <w:i/>
+          <w:iCs/>
+          <w:sz w:val="24"/>
+          <w:szCs w:val="24"/>
+        </w:rPr>
+      </w:pPr>
+      <w:proofErr w:type="spellStart"/>
+      <w:r>
+        <w:rPr>
+          <w:rFonts w:ascii="Times New Roman" w:hAnsi="Times New Roman" w:cs="Times New Roman"/>
+          <w:i/>
+          <w:iCs/>
+          <w:sz w:val="24"/>
+          <w:szCs w:val="24"/>
+        </w:rPr>
+        <w:t>Độ</w:t>
+      </w:r>
+      <w:proofErr w:type="spellEnd"/>
+      <w:r>
+        <w:rPr>
+          <w:rFonts w:ascii="Times New Roman" w:hAnsi="Times New Roman" w:cs="Times New Roman"/>
+          <w:i/>
+          <w:iCs/>
+          <w:sz w:val="24"/>
+          <w:szCs w:val="24"/>
+        </w:rPr>
+        <w:t xml:space="preserve"> </w:t>
+      </w:r>
+      <w:proofErr w:type="spellStart"/>
+      <w:r>
+        <w:rPr>
+          <w:rFonts w:ascii="Times New Roman" w:hAnsi="Times New Roman" w:cs="Times New Roman"/>
+          <w:i/>
+          <w:iCs/>
+          <w:sz w:val="24"/>
+          <w:szCs w:val="24"/>
+        </w:rPr>
+        <w:t>sáng</w:t>
+      </w:r>
+      <w:proofErr w:type="spellEnd"/>
+      <w:r>
+        <w:rPr>
+          <w:rFonts w:ascii="Times New Roman" w:hAnsi="Times New Roman" w:cs="Times New Roman"/>
+          <w:i/>
+          <w:iCs/>
+          <w:sz w:val="24"/>
+          <w:szCs w:val="24"/>
+        </w:rPr>
+        <w:t xml:space="preserve"> </w:t>
+      </w:r>
+      <w:proofErr w:type="spellStart"/>
+      <w:r>
+        <w:rPr>
+          <w:rFonts w:ascii="Times New Roman" w:hAnsi="Times New Roman" w:cs="Times New Roman"/>
+          <w:i/>
+          <w:iCs/>
+          <w:sz w:val="24"/>
+          <w:szCs w:val="24"/>
+        </w:rPr>
+        <w:t>bình</w:t>
+      </w:r>
+      <w:proofErr w:type="spellEnd"/>
+      <w:r>
+        <w:rPr>
+          <w:rFonts w:ascii="Times New Roman" w:hAnsi="Times New Roman" w:cs="Times New Roman"/>
+          <w:i/>
+          <w:iCs/>
+          <w:sz w:val="24"/>
+          <w:szCs w:val="24"/>
+        </w:rPr>
+        <w:t xml:space="preserve"> </w:t>
+      </w:r>
+      <w:proofErr w:type="spellStart"/>
+      <w:r>
+        <w:rPr>
+          <w:rFonts w:ascii="Times New Roman" w:hAnsi="Times New Roman" w:cs="Times New Roman"/>
+          <w:i/>
+          <w:iCs/>
+          <w:sz w:val="24"/>
+          <w:szCs w:val="24"/>
+        </w:rPr>
+        <w:t>thường</w:t>
+      </w:r>
+      <w:proofErr w:type="spellEnd"/>
+      <w:r>
+        <w:rPr>
+          <w:rFonts w:ascii="Times New Roman" w:hAnsi="Times New Roman" w:cs="Times New Roman"/>
+          <w:i/>
+          <w:iCs/>
+          <w:sz w:val="24"/>
+          <w:szCs w:val="24"/>
+        </w:rPr>
+        <w:t xml:space="preserve"> a = 1</w:t>
+      </w:r>
+    </w:p>
+    <w:p>
+      <w:pPr>
+        <w:pStyle w:val="ListParagraph"/>
+        <w:rPr>
+          <w:rFonts w:ascii="Times New Roman" w:hAnsi="Times New Roman" w:cs="Times New Roman"/>
+          <w:i/>
+          <w:iCs/>
+          <w:sz w:val="24"/>
+          <w:szCs w:val="24"/>
+        </w:rPr>
+      </w:pPr>
+      <w:r>
+        <w:rPr>
+          <w:rFonts w:ascii="Times New Roman" w:hAnsi="Times New Roman" w:cs="Times New Roman"/>
+          <w:i/>
+          <w:iCs/>
+          <w:noProof/>
+          <w:sz w:val="24"/>
+          <w:szCs w:val="24"/>
+        </w:rPr>
+        <w:drawing>
+          <wp:anchor distT="0" distB="0" distL="114300" distR="114300" simplePos="0" relativeHeight="251658240" behindDoc="0" locked="0" layoutInCell="1" allowOverlap="1" wp14:anchorId="4658EBA5" wp14:editId="4128472C">
+            <wp:simplePos x="0" y="0"/>
+            <wp:positionH relativeFrom="column">
+              <wp:posOffset>1925003</wp:posOffset>
+            </wp:positionH>
+            <wp:positionV relativeFrom="paragraph">
+              <wp:posOffset>-1279208</wp:posOffset>
+            </wp:positionV>
+            <wp:extent cx="1440000" cy="4400533"/>
+            <wp:effectExtent l="5715" t="0" r="0" b="0"/>
+            <wp:wrapTopAndBottom/>
+            <wp:docPr id="555532316" name="Picture 1"/>
+            <wp:cNvGraphicFramePr>
+              <a:graphicFrameLocks xmlns:a="http://schemas.openxmlformats.org/drawingml/2006/main" noChangeAspect="1"/>
+            </wp:cNvGraphicFramePr>
+            <a:graphic xmlns:a="http://schemas.openxmlformats.org/drawingml/2006/main">
+              <a:graphicData uri="http://schemas.openxmlformats.org/drawingml/2006/picture">
+                <pic:pic xmlns:pic="http://schemas.openxmlformats.org/drawingml/2006/picture">
+                  <pic:nvPicPr>
+                    <pic:cNvPr id="555532316" name="Picture 555532316"/>
+                    <pic:cNvPicPr/>
+                  </pic:nvPicPr>
+                  <pic:blipFill rotWithShape="1">
+                    <a:blip r:embed="rId7">
+                      <a:extLst>
+                        <a:ext uri="{28A0092B-C50C-407E-A947-70E740481C1C}">
+                          <a14:useLocalDpi xmlns:a14="http://schemas.microsoft.com/office/drawing/2010/main" val="0"/>
+                        </a:ext>
+                      </a:extLst>
+                    </a:blip>
+                    <a:srcRect l="37226" t="22310" r="37807" b="20482"/>
+                    <a:stretch/>
+                  </pic:blipFill>
+                  <pic:spPr bwMode="auto">
+                    <a:xfrm rot="16200000">
+                      <a:off x="0" y="0"/>
+                      <a:ext cx="1440000" cy="4400533"/>
+                    </a:xfrm>
+                    <a:prstGeom prst="rect">
+                      <a:avLst/>
+                    </a:prstGeom>
+                    <a:ln>
+                      <a:noFill/>
+                    </a:ln>
+                    <a:extLst>
+                      <a:ext uri="{53640926-AAD7-44D8-BBD7-CCE9431645EC}">
+                        <a14:shadowObscured xmlns:a14="http://schemas.microsoft.com/office/drawing/2010/main"/>
+                      </a:ext>
+                    </a:extLst>
+                  </pic:spPr>
+                </pic:pic>
+              </a:graphicData>
+            </a:graphic>
+            <wp14:sizeRelH relativeFrom="margin">
+              <wp14:pctWidth>0</wp14:pctWidth>
+            </wp14:sizeRelH>
+            <wp14:sizeRelV relativeFrom="margin">
+              <wp14:pctHeight>0</wp14:pctHeight>
+            </wp14:sizeRelV>
+          </wp:anchor>
+        </w:drawing>
+      </w:r>
+    </w:p>
+    <w:p>
+      <w:pPr>
+        <w:rPr>
+          <w:rFonts w:ascii="Times New Roman" w:hAnsi="Times New Roman" w:cs="Times New Roman"/>
+          <w:i/>
+          <w:iCs/>
+          <w:sz w:val="24"/>
+          <w:szCs w:val="24"/>
         </w:rPr>
       </w:pPr>
     </w:p>
     <w:p>
       <w:pPr>
-        <w:rPr>
-          <w:rFonts w:ascii="Times New Roman" w:hAnsi="Times New Roman" w:cs="Times New Roman"/>
+        <w:pStyle w:val="ListParagraph"/>
+        <w:numPr>
+          <w:ilvl w:val="0"/>
+          <w:numId w:val="1"/>
+        </w:numPr>
+        <w:rPr>
+          <w:rFonts w:ascii="Times New Roman" w:hAnsi="Times New Roman" w:cs="Times New Roman"/>
+          <w:i/>
+          <w:iCs/>
+          <w:sz w:val="24"/>
+          <w:szCs w:val="24"/>
         </w:rPr>
       </w:pPr>
-      <w:r>
-        <w:rPr>
-          <w:rFonts w:ascii="Times New Roman" w:hAnsi="Times New Roman" w:cs="Times New Roman"/>
-        </w:rPr>
-        <w:lastRenderedPageBreak/>
+      <w:proofErr w:type="spellStart"/>
+      <w:r>
+        <w:rPr>
+          <w:rFonts w:ascii="Times New Roman" w:hAnsi="Times New Roman" w:cs="Times New Roman"/>
+          <w:i/>
+          <w:iCs/>
+          <w:sz w:val="24"/>
+          <w:szCs w:val="24"/>
+        </w:rPr>
+        <w:t>Độ</w:t>
+      </w:r>
+      <w:proofErr w:type="spellEnd"/>
+      <w:r>
+        <w:rPr>
+          <w:rFonts w:ascii="Times New Roman" w:hAnsi="Times New Roman" w:cs="Times New Roman"/>
+          <w:i/>
+          <w:iCs/>
+          <w:sz w:val="24"/>
+          <w:szCs w:val="24"/>
+        </w:rPr>
+        <w:t xml:space="preserve"> </w:t>
+      </w:r>
+      <w:proofErr w:type="spellStart"/>
+      <w:r>
+        <w:rPr>
+          <w:rFonts w:ascii="Times New Roman" w:hAnsi="Times New Roman" w:cs="Times New Roman"/>
+          <w:i/>
+          <w:iCs/>
+          <w:sz w:val="24"/>
+          <w:szCs w:val="24"/>
+        </w:rPr>
+        <w:t>sáng</w:t>
+      </w:r>
+      <w:proofErr w:type="spellEnd"/>
+      <w:r>
+        <w:rPr>
+          <w:rFonts w:ascii="Times New Roman" w:hAnsi="Times New Roman" w:cs="Times New Roman"/>
+          <w:i/>
+          <w:iCs/>
+          <w:sz w:val="24"/>
+          <w:szCs w:val="24"/>
+        </w:rPr>
+        <w:t xml:space="preserve"> </w:t>
+      </w:r>
+      <w:proofErr w:type="spellStart"/>
+      <w:r>
+        <w:rPr>
+          <w:rFonts w:ascii="Times New Roman" w:hAnsi="Times New Roman" w:cs="Times New Roman"/>
+          <w:i/>
+          <w:iCs/>
+          <w:sz w:val="24"/>
+          <w:szCs w:val="24"/>
+        </w:rPr>
+        <w:t>với</w:t>
+      </w:r>
+      <w:proofErr w:type="spellEnd"/>
+      <w:r>
+        <w:rPr>
+          <w:rFonts w:ascii="Times New Roman" w:hAnsi="Times New Roman" w:cs="Times New Roman"/>
+          <w:i/>
+          <w:iCs/>
+          <w:sz w:val="24"/>
+          <w:szCs w:val="24"/>
+        </w:rPr>
+        <w:t xml:space="preserve"> a = 0.5</w:t>
+      </w:r>
+    </w:p>
+    <w:p>
+      <w:pPr>
+        <w:ind w:left="720"/>
+        <w:rPr>
+          <w:rFonts w:ascii="Times New Roman" w:hAnsi="Times New Roman" w:cs="Times New Roman"/>
+          <w:i/>
+          <w:iCs/>
+          <w:sz w:val="24"/>
+          <w:szCs w:val="24"/>
+        </w:rPr>
+      </w:pPr>
+      <w:r>
+        <w:rPr>
+          <w:rFonts w:ascii="Times New Roman" w:hAnsi="Times New Roman" w:cs="Times New Roman"/>
+          <w:i/>
+          <w:iCs/>
+          <w:noProof/>
+          <w:sz w:val="24"/>
+          <w:szCs w:val="24"/>
+        </w:rPr>
+        <w:drawing>
+          <wp:inline distT="0" distB="0" distL="0" distR="0" wp14:anchorId="4805C460" wp14:editId="6FDA08EC">
+            <wp:extent cx="1593122" cy="4401185"/>
+            <wp:effectExtent l="5397" t="0" r="0" b="0"/>
+            <wp:docPr id="1597447137" name="Picture 2"/>
+            <wp:cNvGraphicFramePr>
+              <a:graphicFrameLocks xmlns:a="http://schemas.openxmlformats.org/drawingml/2006/main" noChangeAspect="1"/>
+            </wp:cNvGraphicFramePr>
+            <a:graphic xmlns:a="http://schemas.openxmlformats.org/drawingml/2006/main">
+              <a:graphicData uri="http://schemas.openxmlformats.org/drawingml/2006/picture">
+                <pic:pic xmlns:pic="http://schemas.openxmlformats.org/drawingml/2006/picture">
+                  <pic:nvPicPr>
+                    <pic:cNvPr id="1597447137" name="Picture 1597447137"/>
+                    <pic:cNvPicPr/>
+                  </pic:nvPicPr>
+                  <pic:blipFill rotWithShape="1">
+                    <a:blip r:embed="rId8">
+                      <a:extLst>
+                        <a:ext uri="{28A0092B-C50C-407E-A947-70E740481C1C}">
+                          <a14:useLocalDpi xmlns:a14="http://schemas.microsoft.com/office/drawing/2010/main" val="0"/>
+                        </a:ext>
+                      </a:extLst>
+                    </a:blip>
+                    <a:srcRect l="36229" t="24304" r="36350" b="20606"/>
+                    <a:stretch/>
+                  </pic:blipFill>
+                  <pic:spPr bwMode="auto">
+                    <a:xfrm rot="16200000">
+                      <a:off x="0" y="0"/>
+                      <a:ext cx="1601673" cy="4424808"/>
+                    </a:xfrm>
+                    <a:prstGeom prst="rect">
+                      <a:avLst/>
+                    </a:prstGeom>
+                    <a:ln>
+                      <a:noFill/>
+                    </a:ln>
+                    <a:extLst>
+                      <a:ext uri="{53640926-AAD7-44D8-BBD7-CCE9431645EC}">
+                        <a14:shadowObscured xmlns:a14="http://schemas.microsoft.com/office/drawing/2010/main"/>
+                      </a:ext>
+                    </a:extLst>
+                  </pic:spPr>
+                </pic:pic>
+              </a:graphicData>
+            </a:graphic>
+          </wp:inline>
+        </w:drawing>
+      </w:r>
+    </w:p>
+    <w:p>
+      <w:pPr>
+        <w:pStyle w:val="ListParagraph"/>
+        <w:numPr>
+          <w:ilvl w:val="0"/>
+          <w:numId w:val="1"/>
+        </w:numPr>
+        <w:rPr>
+          <w:rFonts w:ascii="Times New Roman" w:hAnsi="Times New Roman" w:cs="Times New Roman"/>
+          <w:i/>
+          <w:iCs/>
+          <w:sz w:val="24"/>
+          <w:szCs w:val="24"/>
+        </w:rPr>
+      </w:pPr>
+      <w:proofErr w:type="spellStart"/>
+      <w:r>
+        <w:rPr>
+          <w:rFonts w:ascii="Times New Roman" w:hAnsi="Times New Roman" w:cs="Times New Roman"/>
+          <w:i/>
+          <w:iCs/>
+          <w:sz w:val="24"/>
+          <w:szCs w:val="24"/>
+        </w:rPr>
+        <w:t>Độ</w:t>
+      </w:r>
+      <w:proofErr w:type="spellEnd"/>
+      <w:r>
+        <w:rPr>
+          <w:rFonts w:ascii="Times New Roman" w:hAnsi="Times New Roman" w:cs="Times New Roman"/>
+          <w:i/>
+          <w:iCs/>
+          <w:sz w:val="24"/>
+          <w:szCs w:val="24"/>
+        </w:rPr>
+        <w:t xml:space="preserve"> </w:t>
+      </w:r>
+      <w:proofErr w:type="spellStart"/>
+      <w:r>
+        <w:rPr>
+          <w:rFonts w:ascii="Times New Roman" w:hAnsi="Times New Roman" w:cs="Times New Roman"/>
+          <w:i/>
+          <w:iCs/>
+          <w:sz w:val="24"/>
+          <w:szCs w:val="24"/>
+        </w:rPr>
+        <w:t>sáng</w:t>
+      </w:r>
+      <w:proofErr w:type="spellEnd"/>
+      <w:r>
+        <w:rPr>
+          <w:rFonts w:ascii="Times New Roman" w:hAnsi="Times New Roman" w:cs="Times New Roman"/>
+          <w:i/>
+          <w:iCs/>
+          <w:sz w:val="24"/>
+          <w:szCs w:val="24"/>
+        </w:rPr>
+        <w:t xml:space="preserve"> </w:t>
+      </w:r>
+      <w:proofErr w:type="spellStart"/>
+      <w:r>
+        <w:rPr>
+          <w:rFonts w:ascii="Times New Roman" w:hAnsi="Times New Roman" w:cs="Times New Roman"/>
+          <w:i/>
+          <w:iCs/>
+          <w:sz w:val="24"/>
+          <w:szCs w:val="24"/>
+        </w:rPr>
+        <w:t>với</w:t>
+      </w:r>
+      <w:proofErr w:type="spellEnd"/>
+      <w:r>
+        <w:rPr>
+          <w:rFonts w:ascii="Times New Roman" w:hAnsi="Times New Roman" w:cs="Times New Roman"/>
+          <w:i/>
+          <w:iCs/>
+          <w:sz w:val="24"/>
+          <w:szCs w:val="24"/>
+        </w:rPr>
+        <w:t xml:space="preserve"> a = 0.1</w:t>
+      </w:r>
+    </w:p>
+    <w:p>
+      <w:pPr>
+        <w:ind w:left="720"/>
+        <w:rPr>
+          <w:rFonts w:ascii="Times New Roman" w:hAnsi="Times New Roman" w:cs="Times New Roman"/>
+          <w:i/>
+          <w:iCs/>
+          <w:sz w:val="24"/>
+          <w:szCs w:val="24"/>
+        </w:rPr>
+      </w:pPr>
+      <w:r>
+        <w:rPr>
+          <w:rFonts w:ascii="Times New Roman" w:hAnsi="Times New Roman" w:cs="Times New Roman"/>
+          <w:i/>
+          <w:iCs/>
+          <w:noProof/>
+          <w:sz w:val="24"/>
+          <w:szCs w:val="24"/>
+        </w:rPr>
+        <w:drawing>
+          <wp:inline distT="0" distB="0" distL="0" distR="0" wp14:anchorId="35258077" wp14:editId="14912982">
+            <wp:extent cx="1735455" cy="4409429"/>
+            <wp:effectExtent l="0" t="3175" r="0" b="0"/>
+            <wp:docPr id="1153199399" name="Picture 3"/>
+            <wp:cNvGraphicFramePr>
+              <a:graphicFrameLocks xmlns:a="http://schemas.openxmlformats.org/drawingml/2006/main" noChangeAspect="1"/>
+            </wp:cNvGraphicFramePr>
+            <a:graphic xmlns:a="http://schemas.openxmlformats.org/drawingml/2006/main">
+              <a:graphicData uri="http://schemas.openxmlformats.org/drawingml/2006/picture">
+                <pic:pic xmlns:pic="http://schemas.openxmlformats.org/drawingml/2006/picture">
+                  <pic:nvPicPr>
+                    <pic:cNvPr id="1153199399" name="Picture 1153199399"/>
+                    <pic:cNvPicPr/>
+                  </pic:nvPicPr>
+                  <pic:blipFill rotWithShape="1">
+                    <a:blip r:embed="rId9">
+                      <a:extLst>
+                        <a:ext uri="{28A0092B-C50C-407E-A947-70E740481C1C}">
+                          <a14:useLocalDpi xmlns:a14="http://schemas.microsoft.com/office/drawing/2010/main" val="0"/>
+                        </a:ext>
+                      </a:extLst>
+                    </a:blip>
+                    <a:srcRect l="37392" t="24429" r="39176" b="22227"/>
+                    <a:stretch/>
+                  </pic:blipFill>
+                  <pic:spPr bwMode="auto">
+                    <a:xfrm rot="16200000">
+                      <a:off x="0" y="0"/>
+                      <a:ext cx="1744701" cy="4432920"/>
+                    </a:xfrm>
+                    <a:prstGeom prst="rect">
+                      <a:avLst/>
+                    </a:prstGeom>
+                    <a:ln>
+                      <a:noFill/>
+                    </a:ln>
+                    <a:extLst>
+                      <a:ext uri="{53640926-AAD7-44D8-BBD7-CCE9431645EC}">
+                        <a14:shadowObscured xmlns:a14="http://schemas.microsoft.com/office/drawing/2010/main"/>
+                      </a:ext>
+                    </a:extLst>
+                  </pic:spPr>
+                </pic:pic>
+              </a:graphicData>
+            </a:graphic>
+          </wp:inline>
+        </w:drawing>
+      </w:r>
+    </w:p>
+    <w:p>
+      <w:pPr>
+        <w:rPr>
+          <w:rFonts w:ascii="Times New Roman" w:hAnsi="Times New Roman" w:cs="Times New Roman"/>
+        </w:rPr>
+      </w:pPr>
+    </w:p>
+    <w:p>
+      <w:pPr>
+        <w:rPr>
+          <w:rFonts w:ascii="Times New Roman" w:hAnsi="Times New Roman" w:cs="Times New Roman"/>
+        </w:rPr>
+      </w:pPr>
+    </w:p>
+    <w:p>
+      <w:pPr>
+        <w:rPr>
+          <w:rFonts w:ascii="Times New Roman" w:hAnsi="Times New Roman" w:cs="Times New Roman"/>
+        </w:rPr>
+      </w:pPr>
+    </w:p>
+    <w:p>
+      <w:pPr>
+        <w:rPr>
+          <w:rFonts w:ascii="Times New Roman" w:hAnsi="Times New Roman" w:cs="Times New Roman"/>
+        </w:rPr>
+      </w:pPr>
+    </w:p>
+    <w:p>
+      <w:pPr>
+        <w:rPr>
+          <w:rFonts w:ascii="Times New Roman" w:hAnsi="Times New Roman" w:cs="Times New Roman"/>
+        </w:rPr>
+      </w:pPr>
+    </w:p>
+    <w:p>
+      <w:pPr>
+        <w:rPr>
+          <w:rFonts w:ascii="Times New Roman" w:hAnsi="Times New Roman" w:cs="Times New Roman"/>
+        </w:rPr>
+      </w:pPr>
+    </w:p>
+    <w:p>
+      <w:pPr>
+        <w:rPr>
+          <w:rFonts w:ascii="Times New Roman" w:hAnsi="Times New Roman" w:cs="Times New Roman"/>
+        </w:rPr>
+      </w:pPr>
+    </w:p>
+    <w:p>
+      <w:pPr>
+        <w:rPr>
+          <w:rFonts w:ascii="Times New Roman" w:hAnsi="Times New Roman" w:cs="Times New Roman"/>
+        </w:rPr>
+      </w:pPr>
+    </w:p>
+    <w:p>
+      <w:pPr>
+        <w:ind w:firstLine="720"/>
+        <w:rPr>
+          <w:rFonts w:ascii="Times New Roman" w:hAnsi="Times New Roman" w:cs="Times New Roman"/>
+        </w:rPr>
+      </w:pPr>
+      <w:proofErr w:type="spellStart"/>
+      <w:r>
+        <w:rPr>
+          <w:rFonts w:ascii="Times New Roman" w:hAnsi="Times New Roman" w:cs="Times New Roman"/>
+        </w:rPr>
+        <w:t>Bảng</w:t>
+      </w:r>
+      <w:proofErr w:type="spellEnd"/>
+      <w:r>
+        <w:rPr>
+          <w:rFonts w:ascii="Times New Roman" w:hAnsi="Times New Roman" w:cs="Times New Roman"/>
+        </w:rPr>
+        <w:t xml:space="preserve"> </w:t>
+      </w:r>
+      <w:proofErr w:type="spellStart"/>
+      <w:r>
+        <w:rPr>
+          <w:rFonts w:ascii="Times New Roman" w:hAnsi="Times New Roman" w:cs="Times New Roman"/>
+        </w:rPr>
+        <w:t>tổng</w:t>
+      </w:r>
+      <w:proofErr w:type="spellEnd"/>
+      <w:r>
+        <w:rPr>
+          <w:rFonts w:ascii="Times New Roman" w:hAnsi="Times New Roman" w:cs="Times New Roman"/>
+        </w:rPr>
+        <w:t xml:space="preserve"> </w:t>
+      </w:r>
+      <w:proofErr w:type="spellStart"/>
+      <w:r>
+        <w:rPr>
+          <w:rFonts w:ascii="Times New Roman" w:hAnsi="Times New Roman" w:cs="Times New Roman"/>
+        </w:rPr>
+        <w:t>hợp</w:t>
+      </w:r>
+      <w:proofErr w:type="spellEnd"/>
+      <w:r>
+        <w:rPr>
+          <w:rFonts w:ascii="Times New Roman" w:hAnsi="Times New Roman" w:cs="Times New Roman"/>
+        </w:rPr>
+        <w:t xml:space="preserve"> </w:t>
+      </w:r>
+      <w:proofErr w:type="spellStart"/>
+      <w:r>
+        <w:rPr>
+          <w:rFonts w:ascii="Times New Roman" w:hAnsi="Times New Roman" w:cs="Times New Roman"/>
+        </w:rPr>
+        <w:t>kết</w:t>
+      </w:r>
+      <w:proofErr w:type="spellEnd"/>
+      <w:r>
+        <w:rPr>
+          <w:rFonts w:ascii="Times New Roman" w:hAnsi="Times New Roman" w:cs="Times New Roman"/>
+        </w:rPr>
+        <w:t xml:space="preserve"> </w:t>
+      </w:r>
+      <w:proofErr w:type="spellStart"/>
+      <w:r>
+        <w:rPr>
+          <w:rFonts w:ascii="Times New Roman" w:hAnsi="Times New Roman" w:cs="Times New Roman"/>
+        </w:rPr>
+        <w:t>quả</w:t>
+      </w:r>
+      <w:proofErr w:type="spellEnd"/>
+      <w:r>
+        <w:rPr>
+          <w:rFonts w:ascii="Times New Roman" w:hAnsi="Times New Roman" w:cs="Times New Roman"/>
+        </w:rPr>
+        <w:t>:</w:t>
+      </w:r>
+    </w:p>
+    <w:p>
+      <w:pPr>
+        <w:rPr>
+          <w:rFonts w:ascii="Times New Roman" w:hAnsi="Times New Roman" w:cs="Times New Roman"/>
+        </w:rPr>
+      </w:pPr>
+    </w:p>
+    <w:p>
+      <w:pPr>
+        <w:rPr>
+          <w:rFonts w:ascii="Times New Roman" w:hAnsi="Times New Roman" w:cs="Times New Roman"/>
+        </w:rPr>
+      </w:pPr>
+      <w:r>
+        <w:rPr>
+          <w:rFonts w:ascii="Times New Roman" w:hAnsi="Times New Roman" w:cs="Times New Roman"/>
+        </w:rPr>
         <w:tab/>
+      </w:r>
+      <w:r>
+        <w:drawing>
+          <wp:inline distT="0" distB="0" distL="0" distR="0" wp14:anchorId="54FD60A5" wp14:editId="6323D62B">
+            <wp:extent cx="5266690" cy="1732311"/>
+            <wp:effectExtent l="0" t="0" r="0" b="1270"/>
+            <wp:docPr id="1862227" name="Picture 5"/>
+            <wp:cNvGraphicFramePr>
+              <a:graphicFrameLocks xmlns:a="http://schemas.openxmlformats.org/drawingml/2006/main" noChangeAspect="1"/>
+            </wp:cNvGraphicFramePr>
+            <a:graphic xmlns:a="http://schemas.openxmlformats.org/drawingml/2006/main">
+              <a:graphicData uri="http://schemas.openxmlformats.org/drawingml/2006/picture">
+                <pic:pic xmlns:pic="http://schemas.openxmlformats.org/drawingml/2006/picture">
+                  <pic:nvPicPr>
+                    <pic:cNvPr id="0" name="Picture 2"/>
+                    <pic:cNvPicPr>
+                      <a:picLocks noChangeAspect="1" noChangeArrowheads="1"/>
+                    </pic:cNvPicPr>
+                  </pic:nvPicPr>
+                  <pic:blipFill>
+                    <a:blip r:embed="rId10">
+                      <a:extLst>
+                        <a:ext uri="{28A0092B-C50C-407E-A947-70E740481C1C}">
+                          <a14:useLocalDpi xmlns:a14="http://schemas.microsoft.com/office/drawing/2010/main" val="0"/>
+                        </a:ext>
+                      </a:extLst>
+                    </a:blip>
+                    <a:srcRect/>
+                    <a:stretch>
+                      <a:fillRect/>
+                    </a:stretch>
+                  </pic:blipFill>
+                  <pic:spPr bwMode="auto">
+                    <a:xfrm>
+                      <a:off x="0" y="0"/>
+                      <a:ext cx="5303949" cy="1744566"/>
+                    </a:xfrm>
+                    <a:prstGeom prst="rect">
+                      <a:avLst/>
+                    </a:prstGeom>
+                    <a:noFill/>
+                    <a:ln>
+                      <a:noFill/>
+                    </a:ln>
+                  </pic:spPr>
+                </pic:pic>
+              </a:graphicData>
+            </a:graphic>
+          </wp:inline>
+        </w:drawing>
+      </w:r>
+    </w:p>
+    <w:p>
+      <w:pPr>
+        <w:rPr>
+          <w:rFonts w:ascii="Times New Roman" w:hAnsi="Times New Roman" w:cs="Times New Roman"/>
+        </w:rPr>
+      </w:pPr>
+    </w:p>
+    <w:p>
+      <w:pPr>
+        <w:ind w:left="720" w:firstLine="720"/>
+        <w:rPr>
+          <w:rFonts w:ascii="Times New Roman" w:hAnsi="Times New Roman" w:cs="Times New Roman"/>
+          <w:b/>
+          <w:bCs/>
+        </w:rPr>
+      </w:pPr>
+      <w:proofErr w:type="spellStart"/>
+      <w:r>
+        <w:rPr>
+          <w:rFonts w:ascii="Times New Roman" w:hAnsi="Times New Roman" w:cs="Times New Roman"/>
+          <w:b/>
+          <w:bCs/>
+        </w:rPr>
+        <w:t>Nhận</w:t>
+      </w:r>
+      <w:proofErr w:type="spellEnd"/>
+      <w:r>
+        <w:rPr>
+          <w:rFonts w:ascii="Times New Roman" w:hAnsi="Times New Roman" w:cs="Times New Roman"/>
+          <w:b/>
+          <w:bCs/>
+        </w:rPr>
+        <w:t xml:space="preserve"> </w:t>
+      </w:r>
+      <w:proofErr w:type="spellStart"/>
+      <w:proofErr w:type="gramStart"/>
+      <w:r>
+        <w:rPr>
+          <w:rFonts w:ascii="Times New Roman" w:hAnsi="Times New Roman" w:cs="Times New Roman"/>
+          <w:b/>
+          <w:bCs/>
+        </w:rPr>
+        <w:t>xét</w:t>
+      </w:r>
+      <w:proofErr w:type="spellEnd"/>
+      <w:r>
+        <w:rPr>
+          <w:rFonts w:ascii="Times New Roman" w:hAnsi="Times New Roman" w:cs="Times New Roman"/>
+          <w:b/>
+          <w:bCs/>
+        </w:rPr>
+        <w:t xml:space="preserve"> :</w:t>
+      </w:r>
+      <w:proofErr w:type="gramEnd"/>
+      <w:r>
+        <w:rPr>
+          <w:rFonts w:ascii="Times New Roman" w:hAnsi="Times New Roman" w:cs="Times New Roman"/>
+          <w:b/>
+          <w:bCs/>
+        </w:rPr>
+        <w:t xml:space="preserve"> </w:t>
+      </w:r>
+      <w:proofErr w:type="spellStart"/>
+      <w:r>
+        <w:rPr>
+          <w:rFonts w:ascii="Times New Roman" w:hAnsi="Times New Roman" w:cs="Times New Roman"/>
+          <w:b/>
+          <w:bCs/>
+        </w:rPr>
+        <w:t>Kết</w:t>
+      </w:r>
+      <w:proofErr w:type="spellEnd"/>
+      <w:r>
+        <w:rPr>
+          <w:rFonts w:ascii="Times New Roman" w:hAnsi="Times New Roman" w:cs="Times New Roman"/>
+          <w:b/>
+          <w:bCs/>
+        </w:rPr>
+        <w:t xml:space="preserve"> </w:t>
+      </w:r>
+      <w:proofErr w:type="spellStart"/>
+      <w:r>
+        <w:rPr>
+          <w:rFonts w:ascii="Times New Roman" w:hAnsi="Times New Roman" w:cs="Times New Roman"/>
+          <w:b/>
+          <w:bCs/>
+        </w:rPr>
+        <w:t>quả</w:t>
+      </w:r>
+      <w:proofErr w:type="spellEnd"/>
+      <w:r>
+        <w:rPr>
+          <w:rFonts w:ascii="Times New Roman" w:hAnsi="Times New Roman" w:cs="Times New Roman"/>
+          <w:b/>
+          <w:bCs/>
+        </w:rPr>
+        <w:t xml:space="preserve"> </w:t>
+      </w:r>
+      <w:proofErr w:type="spellStart"/>
+      <w:r>
+        <w:rPr>
+          <w:rFonts w:ascii="Times New Roman" w:hAnsi="Times New Roman" w:cs="Times New Roman"/>
+          <w:b/>
+          <w:bCs/>
+        </w:rPr>
+        <w:t>trên</w:t>
+      </w:r>
+      <w:proofErr w:type="spellEnd"/>
+      <w:r>
+        <w:rPr>
+          <w:rFonts w:ascii="Times New Roman" w:hAnsi="Times New Roman" w:cs="Times New Roman"/>
+          <w:b/>
+          <w:bCs/>
+        </w:rPr>
+        <w:t xml:space="preserve"> </w:t>
+      </w:r>
+      <w:proofErr w:type="spellStart"/>
+      <w:r>
+        <w:rPr>
+          <w:rFonts w:ascii="Times New Roman" w:hAnsi="Times New Roman" w:cs="Times New Roman"/>
+          <w:b/>
+          <w:bCs/>
+        </w:rPr>
+        <w:t>cho</w:t>
+      </w:r>
+      <w:proofErr w:type="spellEnd"/>
+      <w:r>
+        <w:rPr>
+          <w:rFonts w:ascii="Times New Roman" w:hAnsi="Times New Roman" w:cs="Times New Roman"/>
+          <w:b/>
+          <w:bCs/>
+        </w:rPr>
+        <w:t xml:space="preserve"> ta </w:t>
+      </w:r>
+      <w:proofErr w:type="spellStart"/>
+      <w:r>
+        <w:rPr>
+          <w:rFonts w:ascii="Times New Roman" w:hAnsi="Times New Roman" w:cs="Times New Roman"/>
+          <w:b/>
+          <w:bCs/>
+        </w:rPr>
+        <w:t>thấy</w:t>
+      </w:r>
+      <w:proofErr w:type="spellEnd"/>
+      <w:r>
+        <w:rPr>
+          <w:rFonts w:ascii="Times New Roman" w:hAnsi="Times New Roman" w:cs="Times New Roman"/>
+          <w:b/>
+          <w:bCs/>
+        </w:rPr>
+        <w:t xml:space="preserve"> </w:t>
+      </w:r>
+      <w:proofErr w:type="spellStart"/>
+      <w:r>
+        <w:rPr>
+          <w:rFonts w:ascii="Times New Roman" w:hAnsi="Times New Roman" w:cs="Times New Roman"/>
+          <w:b/>
+          <w:bCs/>
+        </w:rPr>
+        <w:t>độ</w:t>
+      </w:r>
+      <w:proofErr w:type="spellEnd"/>
+      <w:r>
+        <w:rPr>
+          <w:rFonts w:ascii="Times New Roman" w:hAnsi="Times New Roman" w:cs="Times New Roman"/>
+          <w:b/>
+          <w:bCs/>
+        </w:rPr>
+        <w:t xml:space="preserve"> </w:t>
+      </w:r>
+      <w:proofErr w:type="spellStart"/>
+      <w:r>
+        <w:rPr>
+          <w:rFonts w:ascii="Times New Roman" w:hAnsi="Times New Roman" w:cs="Times New Roman"/>
+          <w:b/>
+          <w:bCs/>
+        </w:rPr>
+        <w:t>sáng</w:t>
+      </w:r>
+      <w:proofErr w:type="spellEnd"/>
+      <w:r>
+        <w:rPr>
+          <w:rFonts w:ascii="Times New Roman" w:hAnsi="Times New Roman" w:cs="Times New Roman"/>
+          <w:b/>
+          <w:bCs/>
+        </w:rPr>
+        <w:t xml:space="preserve"> </w:t>
+      </w:r>
+      <w:proofErr w:type="spellStart"/>
+      <w:r>
+        <w:rPr>
+          <w:rFonts w:ascii="Times New Roman" w:hAnsi="Times New Roman" w:cs="Times New Roman"/>
+          <w:b/>
+          <w:bCs/>
+        </w:rPr>
+        <w:t>của</w:t>
+      </w:r>
+      <w:proofErr w:type="spellEnd"/>
+      <w:r>
+        <w:rPr>
+          <w:rFonts w:ascii="Times New Roman" w:hAnsi="Times New Roman" w:cs="Times New Roman"/>
+          <w:b/>
+          <w:bCs/>
+        </w:rPr>
+        <w:t xml:space="preserve"> </w:t>
+      </w:r>
+      <w:proofErr w:type="spellStart"/>
+      <w:r>
+        <w:rPr>
+          <w:rFonts w:ascii="Times New Roman" w:hAnsi="Times New Roman" w:cs="Times New Roman"/>
+          <w:b/>
+          <w:bCs/>
+        </w:rPr>
+        <w:t>ảnh</w:t>
+      </w:r>
+      <w:proofErr w:type="spellEnd"/>
+      <w:r>
+        <w:rPr>
+          <w:rFonts w:ascii="Times New Roman" w:hAnsi="Times New Roman" w:cs="Times New Roman"/>
+          <w:b/>
+          <w:bCs/>
+        </w:rPr>
+        <w:t xml:space="preserve"> </w:t>
+      </w:r>
+      <w:proofErr w:type="spellStart"/>
+      <w:r>
+        <w:rPr>
+          <w:rFonts w:ascii="Times New Roman" w:hAnsi="Times New Roman" w:cs="Times New Roman"/>
+          <w:b/>
+          <w:bCs/>
+        </w:rPr>
+        <w:t>có</w:t>
+      </w:r>
+      <w:proofErr w:type="spellEnd"/>
+      <w:r>
+        <w:rPr>
+          <w:rFonts w:ascii="Times New Roman" w:hAnsi="Times New Roman" w:cs="Times New Roman"/>
+          <w:b/>
+          <w:bCs/>
+        </w:rPr>
+        <w:t xml:space="preserve"> </w:t>
+      </w:r>
+      <w:proofErr w:type="spellStart"/>
+      <w:r>
+        <w:rPr>
+          <w:rFonts w:ascii="Times New Roman" w:hAnsi="Times New Roman" w:cs="Times New Roman"/>
+          <w:b/>
+          <w:bCs/>
+        </w:rPr>
+        <w:t>ảnh</w:t>
+      </w:r>
+      <w:proofErr w:type="spellEnd"/>
+      <w:r>
+        <w:rPr>
+          <w:rFonts w:ascii="Times New Roman" w:hAnsi="Times New Roman" w:cs="Times New Roman"/>
+          <w:b/>
+          <w:bCs/>
+        </w:rPr>
+        <w:t xml:space="preserve"> </w:t>
+      </w:r>
+      <w:proofErr w:type="spellStart"/>
+      <w:r>
+        <w:rPr>
+          <w:rFonts w:ascii="Times New Roman" w:hAnsi="Times New Roman" w:cs="Times New Roman"/>
+          <w:b/>
+          <w:bCs/>
+        </w:rPr>
+        <w:t>hưởng</w:t>
+      </w:r>
+      <w:proofErr w:type="spellEnd"/>
+      <w:r>
+        <w:rPr>
+          <w:rFonts w:ascii="Times New Roman" w:hAnsi="Times New Roman" w:cs="Times New Roman"/>
+          <w:b/>
+          <w:bCs/>
+        </w:rPr>
+        <w:t xml:space="preserve"> </w:t>
+      </w:r>
+      <w:proofErr w:type="spellStart"/>
+      <w:r>
+        <w:rPr>
+          <w:rFonts w:ascii="Times New Roman" w:hAnsi="Times New Roman" w:cs="Times New Roman"/>
+          <w:b/>
+          <w:bCs/>
+        </w:rPr>
+        <w:t>tới</w:t>
+      </w:r>
+      <w:proofErr w:type="spellEnd"/>
+      <w:r>
+        <w:rPr>
+          <w:rFonts w:ascii="Times New Roman" w:hAnsi="Times New Roman" w:cs="Times New Roman"/>
+          <w:b/>
+          <w:bCs/>
+        </w:rPr>
+        <w:t xml:space="preserve"> </w:t>
+      </w:r>
+      <w:proofErr w:type="spellStart"/>
+      <w:r>
+        <w:rPr>
+          <w:rFonts w:ascii="Times New Roman" w:hAnsi="Times New Roman" w:cs="Times New Roman"/>
+          <w:b/>
+          <w:bCs/>
+        </w:rPr>
+        <w:t>độ</w:t>
+      </w:r>
+      <w:proofErr w:type="spellEnd"/>
+      <w:r>
+        <w:rPr>
+          <w:rFonts w:ascii="Times New Roman" w:hAnsi="Times New Roman" w:cs="Times New Roman"/>
+          <w:b/>
+          <w:bCs/>
+        </w:rPr>
+        <w:t xml:space="preserve"> </w:t>
+      </w:r>
+      <w:proofErr w:type="spellStart"/>
+      <w:r>
+        <w:rPr>
+          <w:rFonts w:ascii="Times New Roman" w:hAnsi="Times New Roman" w:cs="Times New Roman"/>
+          <w:b/>
+          <w:bCs/>
+        </w:rPr>
+        <w:t>chính</w:t>
+      </w:r>
+      <w:proofErr w:type="spellEnd"/>
+      <w:r>
+        <w:rPr>
+          <w:rFonts w:ascii="Times New Roman" w:hAnsi="Times New Roman" w:cs="Times New Roman"/>
+          <w:b/>
+          <w:bCs/>
+        </w:rPr>
+        <w:t xml:space="preserve"> </w:t>
+      </w:r>
+      <w:proofErr w:type="spellStart"/>
+      <w:r>
+        <w:rPr>
+          <w:rFonts w:ascii="Times New Roman" w:hAnsi="Times New Roman" w:cs="Times New Roman"/>
+          <w:b/>
+          <w:bCs/>
+        </w:rPr>
+        <w:t>xác</w:t>
+      </w:r>
+      <w:proofErr w:type="spellEnd"/>
+      <w:r>
+        <w:rPr>
+          <w:rFonts w:ascii="Times New Roman" w:hAnsi="Times New Roman" w:cs="Times New Roman"/>
+          <w:b/>
+          <w:bCs/>
+        </w:rPr>
+        <w:t xml:space="preserve"> </w:t>
+      </w:r>
+      <w:proofErr w:type="spellStart"/>
+      <w:r>
+        <w:rPr>
+          <w:rFonts w:ascii="Times New Roman" w:hAnsi="Times New Roman" w:cs="Times New Roman"/>
+          <w:b/>
+          <w:bCs/>
+        </w:rPr>
+        <w:t>của</w:t>
+      </w:r>
+      <w:proofErr w:type="spellEnd"/>
+      <w:r>
+        <w:rPr>
+          <w:rFonts w:ascii="Times New Roman" w:hAnsi="Times New Roman" w:cs="Times New Roman"/>
+          <w:b/>
+          <w:bCs/>
+        </w:rPr>
+        <w:t xml:space="preserve"> </w:t>
+      </w:r>
+      <w:proofErr w:type="spellStart"/>
+      <w:r>
+        <w:rPr>
+          <w:rFonts w:ascii="Times New Roman" w:hAnsi="Times New Roman" w:cs="Times New Roman"/>
+          <w:b/>
+          <w:bCs/>
+        </w:rPr>
+        <w:t>thuật</w:t>
+      </w:r>
+      <w:proofErr w:type="spellEnd"/>
+      <w:r>
+        <w:rPr>
+          <w:rFonts w:ascii="Times New Roman" w:hAnsi="Times New Roman" w:cs="Times New Roman"/>
+          <w:b/>
+          <w:bCs/>
+        </w:rPr>
+        <w:t xml:space="preserve"> </w:t>
+      </w:r>
+      <w:proofErr w:type="spellStart"/>
+      <w:r>
+        <w:rPr>
+          <w:rFonts w:ascii="Times New Roman" w:hAnsi="Times New Roman" w:cs="Times New Roman"/>
+          <w:b/>
+          <w:bCs/>
+        </w:rPr>
+        <w:t>toán</w:t>
+      </w:r>
+      <w:proofErr w:type="spellEnd"/>
+      <w:r>
+        <w:rPr>
+          <w:rFonts w:ascii="Times New Roman" w:hAnsi="Times New Roman" w:cs="Times New Roman"/>
+          <w:b/>
+          <w:bCs/>
+        </w:rPr>
+        <w:t>.</w:t>
       </w:r>
     </w:p>
     <w:sectPr>
@@ -6688,6 +8175,7 @@
   <w:style w:type="character" w:default="1" w:styleId="DefaultParagraphFont">
     <w:name w:val="Default Paragraph Font"/>
     <w:uiPriority w:val="1"/>
+    <w:semiHidden/>
     <w:unhideWhenUsed/>
   </w:style>
   <w:style w:type="table" w:default="1" w:styleId="TableNormal">
@@ -6732,6 +8220,29 @@
     <w:rPr>
       <w:color w:val="605E5C"/>
       <w:shd w:val="clear" w:color="auto" w:fill="E1DFDD"/>
+    </w:rPr>
+  </w:style>
+  <w:style w:type="paragraph" w:styleId="ListParagraph">
+    <w:name w:val="List Paragraph"/>
+    <w:basedOn w:val="Normal"/>
+    <w:uiPriority w:val="34"/>
+    <w:qFormat/>
+    <w:rsid w:val="00C0164E"/>
+    <w:pPr>
+      <w:ind w:left="720"/>
+      <w:contextualSpacing/>
+    </w:pPr>
+  </w:style>
+  <w:style w:type="character" w:styleId="FollowedHyperlink">
+    <w:name w:val="FollowedHyperlink"/>
+    <w:basedOn w:val="DefaultParagraphFont"/>
+    <w:uiPriority w:val="99"/>
+    <w:semiHidden/>
+    <w:unhideWhenUsed/>
+    <w:rsid w:val="008A5C5E"/>
+    <w:rPr>
+      <w:color w:val="954F72" w:themeColor="followedHyperlink"/>
+      <w:u w:val="single"/>
     </w:rPr>
   </w:style>
 </w:styles>

</xml_diff>